<commit_message>
Final Report Changes Part 1
I have put what I believe is a very nearly complete (if not complete)
part 1 to the report. Please look out for anything that you could make
better (as you do have a way with words). I also changed the "Output"
section in the code to be a "Demos" section where all the demo spots are
now located.
</commit_message>
<xml_diff>
--- a/1-Explanation of how to run code.docx
+++ b/1-Explanation of how to run code.docx
@@ -79,43 +79,7 @@
           <w:sz w:val="28"/>
           <w:szCs w:val="28"/>
         </w:rPr>
-        <w:t xml:space="preserve">Execute the function </w:t>
-      </w:r>
-      <w:proofErr w:type="spellStart"/>
-      <w:proofErr w:type="gramStart"/>
-      <w:r>
-        <w:rPr>
-          <w:rFonts w:ascii="Garamond" w:hAnsi="Garamond"/>
-          <w:sz w:val="28"/>
-          <w:szCs w:val="28"/>
-        </w:rPr>
-        <w:t>homeScreen</w:t>
-      </w:r>
-      <w:proofErr w:type="spellEnd"/>
-      <w:r>
-        <w:rPr>
-          <w:rFonts w:ascii="Garamond" w:hAnsi="Garamond"/>
-          <w:sz w:val="28"/>
-          <w:szCs w:val="28"/>
-        </w:rPr>
-        <w:t>[</w:t>
-      </w:r>
-      <w:proofErr w:type="gramEnd"/>
-      <w:r>
-        <w:rPr>
-          <w:rFonts w:ascii="Garamond" w:hAnsi="Garamond"/>
-          <w:sz w:val="28"/>
-          <w:szCs w:val="28"/>
-        </w:rPr>
-        <w:t>]</w:t>
-      </w:r>
-      <w:r>
-        <w:rPr>
-          <w:rFonts w:ascii="Garamond" w:hAnsi="Garamond"/>
-          <w:sz w:val="28"/>
-          <w:szCs w:val="28"/>
-        </w:rPr>
-        <w:t>.</w:t>
+        <w:t>If the “Dynamic content” warning appears anytime while the program is running, hit enable.</w:t>
       </w:r>
     </w:p>
     <w:p>
@@ -137,7 +101,35 @@
           <w:sz w:val="28"/>
           <w:szCs w:val="28"/>
         </w:rPr>
-        <w:t>You will see a set of buttons that correspond to differing starting masses; click on one of them</w:t>
+        <w:t xml:space="preserve">Execute the function </w:t>
+      </w:r>
+      <w:proofErr w:type="spellStart"/>
+      <w:proofErr w:type="gramStart"/>
+      <w:r>
+        <w:rPr>
+          <w:rFonts w:ascii="Garamond" w:hAnsi="Garamond"/>
+          <w:sz w:val="28"/>
+          <w:szCs w:val="28"/>
+        </w:rPr>
+        <w:t>homeScreen</w:t>
+      </w:r>
+      <w:proofErr w:type="spellEnd"/>
+      <w:r>
+        <w:rPr>
+          <w:rFonts w:ascii="Garamond" w:hAnsi="Garamond"/>
+          <w:sz w:val="28"/>
+          <w:szCs w:val="28"/>
+        </w:rPr>
+        <w:t>[</w:t>
+      </w:r>
+      <w:proofErr w:type="gramEnd"/>
+      <w:r>
+        <w:rPr>
+          <w:rFonts w:ascii="Garamond" w:hAnsi="Garamond"/>
+          <w:sz w:val="28"/>
+          <w:szCs w:val="28"/>
+        </w:rPr>
+        <w:t>]</w:t>
       </w:r>
       <w:r>
         <w:rPr>
@@ -167,15 +159,15 @@
           <w:sz w:val="28"/>
           <w:szCs w:val="28"/>
         </w:rPr>
-        <w:t xml:space="preserve">The window will close and you will then be faced with another window with two checkboxes and input fields; check the box to enable the input field found below that checkbox. Make sure to hit enter after </w:t>
-      </w:r>
-      <w:r>
-        <w:rPr>
-          <w:rFonts w:ascii="Garamond" w:hAnsi="Garamond"/>
-          <w:sz w:val="28"/>
-          <w:szCs w:val="28"/>
-        </w:rPr>
-        <w:t>entering any values to make the program record that value. If you do not wish to enter starting/ending values, do nothing for this step (default values will be utilized).</w:t>
+        <w:t>You will see a set of buttons that correspond to differing starting masses; click on one of them</w:t>
+      </w:r>
+      <w:r>
+        <w:rPr>
+          <w:rFonts w:ascii="Garamond" w:hAnsi="Garamond"/>
+          <w:sz w:val="28"/>
+          <w:szCs w:val="28"/>
+        </w:rPr>
+        <w:t>.</w:t>
       </w:r>
     </w:p>
     <w:p>
@@ -197,7 +189,15 @@
           <w:sz w:val="28"/>
           <w:szCs w:val="28"/>
         </w:rPr>
-        <w:t>Hit the button labeled “Create My Star!”</w:t>
+        <w:t xml:space="preserve">The window will close and you will then be faced with another window with two checkboxes and input fields; check the box to enable the input field found below that checkbox. Make sure to hit enter after </w:t>
+      </w:r>
+      <w:r>
+        <w:rPr>
+          <w:rFonts w:ascii="Garamond" w:hAnsi="Garamond"/>
+          <w:sz w:val="28"/>
+          <w:szCs w:val="28"/>
+        </w:rPr>
+        <w:t>entering any values to make the program record that value. If you do not wish to enter starting/ending values, do nothing for this step (default values will be utilized).</w:t>
       </w:r>
     </w:p>
     <w:p>
@@ -219,7 +219,7 @@
           <w:sz w:val="28"/>
           <w:szCs w:val="28"/>
         </w:rPr>
-        <w:t>The window will close, and the main interface will appear.</w:t>
+        <w:t>Hit the button labeled “Create My Star!”</w:t>
       </w:r>
     </w:p>
     <w:p>
@@ -241,10 +241,252 @@
           <w:sz w:val="28"/>
           <w:szCs w:val="28"/>
         </w:rPr>
-        <w:t xml:space="preserve">The </w:t>
+        <w:t>The window will close, and the main interface will appear.</w:t>
+      </w:r>
+    </w:p>
+    <w:p>
+      <w:pPr>
+        <w:pStyle w:val="ListParagraph"/>
+        <w:numPr>
+          <w:ilvl w:val="0"/>
+          <w:numId w:val="1"/>
+        </w:numPr>
+        <w:rPr>
+          <w:rFonts w:ascii="Garamond" w:hAnsi="Garamond"/>
+          <w:sz w:val="28"/>
+          <w:szCs w:val="28"/>
+        </w:rPr>
+      </w:pPr>
+      <w:r>
+        <w:rPr>
+          <w:rFonts w:ascii="Garamond" w:hAnsi="Garamond"/>
+          <w:sz w:val="28"/>
+          <w:szCs w:val="28"/>
+        </w:rPr>
+        <w:t>The label on the time slider will tell you the start and end times of the slider (you will be sliding within that interval, not the entire star lifetime)</w:t>
+      </w:r>
+      <w:r>
+        <w:rPr>
+          <w:rFonts w:ascii="Garamond" w:hAnsi="Garamond"/>
+          <w:sz w:val="28"/>
+          <w:szCs w:val="28"/>
+        </w:rPr>
+        <w:t>.</w:t>
+      </w:r>
+    </w:p>
+    <w:p>
+      <w:pPr>
+        <w:pStyle w:val="ListParagraph"/>
+        <w:numPr>
+          <w:ilvl w:val="0"/>
+          <w:numId w:val="1"/>
+        </w:numPr>
+        <w:rPr>
+          <w:rFonts w:ascii="Garamond" w:hAnsi="Garamond"/>
+          <w:sz w:val="28"/>
+          <w:szCs w:val="28"/>
+        </w:rPr>
+      </w:pPr>
+      <w:r>
+        <w:rPr>
+          <w:rFonts w:ascii="Garamond" w:hAnsi="Garamond"/>
+          <w:sz w:val="28"/>
+          <w:szCs w:val="28"/>
+        </w:rPr>
+        <w:t>Slide the time slider to manipulate the set of graphics</w:t>
+      </w:r>
+      <w:r>
+        <w:rPr>
+          <w:rFonts w:ascii="Garamond" w:hAnsi="Garamond"/>
+          <w:sz w:val="28"/>
+          <w:szCs w:val="28"/>
+        </w:rPr>
+        <w:t>.</w:t>
+      </w:r>
+    </w:p>
+    <w:p>
+      <w:pPr>
+        <w:pStyle w:val="ListParagraph"/>
+        <w:numPr>
+          <w:ilvl w:val="0"/>
+          <w:numId w:val="1"/>
+        </w:numPr>
+        <w:rPr>
+          <w:rFonts w:ascii="Garamond" w:hAnsi="Garamond"/>
+          <w:sz w:val="28"/>
+          <w:szCs w:val="28"/>
+        </w:rPr>
+      </w:pPr>
+      <w:r>
+        <w:rPr>
+          <w:rFonts w:ascii="Garamond" w:hAnsi="Garamond"/>
+          <w:sz w:val="28"/>
+          <w:szCs w:val="28"/>
+        </w:rPr>
+        <w:t xml:space="preserve">Check the checkbox if you want the core diagram to show the core dimensions relative to the star as a whole (as opposed </w:t>
+      </w:r>
+      <w:r>
+        <w:rPr>
+          <w:rFonts w:ascii="Garamond" w:hAnsi="Garamond"/>
+          <w:sz w:val="28"/>
+          <w:szCs w:val="28"/>
+        </w:rPr>
+        <w:t>to the core on its own when unchecked).</w:t>
+      </w:r>
+    </w:p>
+    <w:p>
+      <w:pPr>
+        <w:pStyle w:val="ListParagraph"/>
+        <w:numPr>
+          <w:ilvl w:val="0"/>
+          <w:numId w:val="1"/>
+        </w:numPr>
+        <w:rPr>
+          <w:rFonts w:ascii="Garamond" w:hAnsi="Garamond"/>
+          <w:sz w:val="28"/>
+          <w:szCs w:val="28"/>
+        </w:rPr>
+      </w:pPr>
+      <w:r>
+        <w:rPr>
+          <w:rFonts w:ascii="Garamond" w:hAnsi="Garamond"/>
+          <w:sz w:val="28"/>
+          <w:szCs w:val="28"/>
+        </w:rPr>
+        <w:t>Close out of this when finished (explanation of the graphics will be included in the description of the project).</w:t>
+      </w:r>
+    </w:p>
+    <w:p>
+      <w:pPr>
+        <w:pStyle w:val="ListParagraph"/>
+        <w:numPr>
+          <w:ilvl w:val="0"/>
+          <w:numId w:val="1"/>
+        </w:numPr>
+        <w:rPr>
+          <w:rFonts w:ascii="Garamond" w:hAnsi="Garamond"/>
+          <w:sz w:val="28"/>
+          <w:szCs w:val="28"/>
+        </w:rPr>
+      </w:pPr>
+      <w:r>
+        <w:rPr>
+          <w:rFonts w:ascii="Garamond" w:hAnsi="Garamond"/>
+          <w:sz w:val="28"/>
+          <w:szCs w:val="28"/>
+        </w:rPr>
+        <w:t xml:space="preserve">Follow the instructions for the demos following this one found </w:t>
+      </w:r>
+      <w:r>
+        <w:rPr>
+          <w:rFonts w:ascii="Garamond" w:hAnsi="Garamond"/>
+          <w:sz w:val="28"/>
+          <w:szCs w:val="28"/>
+        </w:rPr>
+        <w:t>within the comments.</w:t>
       </w:r>
       <w:bookmarkStart w:id="0" w:name="_GoBack"/>
       <w:bookmarkEnd w:id="0"/>
+    </w:p>
+    <w:p>
+      <w:pPr>
+        <w:pStyle w:val="ListParagraph"/>
+        <w:numPr>
+          <w:ilvl w:val="0"/>
+          <w:numId w:val="1"/>
+        </w:numPr>
+        <w:rPr>
+          <w:rFonts w:ascii="Garamond" w:hAnsi="Garamond"/>
+          <w:sz w:val="28"/>
+          <w:szCs w:val="28"/>
+        </w:rPr>
+      </w:pPr>
+      <w:r>
+        <w:rPr>
+          <w:rFonts w:ascii="Garamond" w:hAnsi="Garamond"/>
+          <w:sz w:val="28"/>
+          <w:szCs w:val="28"/>
+        </w:rPr>
+        <w:t>The listing of the parameters required for each function is found within the overview of how our code approaches the problem.</w:t>
+      </w:r>
+    </w:p>
+    <w:p>
+      <w:pPr>
+        <w:pStyle w:val="ListParagraph"/>
+        <w:numPr>
+          <w:ilvl w:val="0"/>
+          <w:numId w:val="1"/>
+        </w:numPr>
+        <w:rPr>
+          <w:rFonts w:ascii="Garamond" w:hAnsi="Garamond"/>
+          <w:sz w:val="28"/>
+          <w:szCs w:val="28"/>
+        </w:rPr>
+      </w:pPr>
+      <w:r>
+        <w:rPr>
+          <w:rFonts w:ascii="Garamond" w:hAnsi="Garamond"/>
+          <w:sz w:val="28"/>
+          <w:szCs w:val="28"/>
+        </w:rPr>
+        <w:t xml:space="preserve">If you enter parameters into </w:t>
+      </w:r>
+      <w:proofErr w:type="spellStart"/>
+      <w:proofErr w:type="gramStart"/>
+      <w:r>
+        <w:rPr>
+          <w:rFonts w:ascii="Garamond" w:hAnsi="Garamond"/>
+          <w:sz w:val="28"/>
+          <w:szCs w:val="28"/>
+        </w:rPr>
+        <w:t>stellarEvolutionSimulator</w:t>
+      </w:r>
+      <w:proofErr w:type="spellEnd"/>
+      <w:r>
+        <w:rPr>
+          <w:rFonts w:ascii="Garamond" w:hAnsi="Garamond"/>
+          <w:sz w:val="28"/>
+          <w:szCs w:val="28"/>
+        </w:rPr>
+        <w:t>[</w:t>
+      </w:r>
+      <w:proofErr w:type="spellStart"/>
+      <w:proofErr w:type="gramEnd"/>
+      <w:r>
+        <w:rPr>
+          <w:rFonts w:ascii="Garamond" w:hAnsi="Garamond"/>
+          <w:sz w:val="28"/>
+          <w:szCs w:val="28"/>
+        </w:rPr>
+        <w:t>solarMass,start,stop</w:t>
+      </w:r>
+      <w:proofErr w:type="spellEnd"/>
+      <w:r>
+        <w:rPr>
+          <w:rFonts w:ascii="Garamond" w:hAnsi="Garamond"/>
+          <w:sz w:val="28"/>
+          <w:szCs w:val="28"/>
+        </w:rPr>
+        <w:t>] or interface[</w:t>
+      </w:r>
+      <w:proofErr w:type="spellStart"/>
+      <w:r>
+        <w:rPr>
+          <w:rFonts w:ascii="Garamond" w:hAnsi="Garamond"/>
+          <w:sz w:val="28"/>
+          <w:szCs w:val="28"/>
+        </w:rPr>
+        <w:t>start,stop</w:t>
+      </w:r>
+      <w:proofErr w:type="spellEnd"/>
+      <w:r>
+        <w:rPr>
+          <w:rFonts w:ascii="Garamond" w:hAnsi="Garamond"/>
+          <w:sz w:val="28"/>
+          <w:szCs w:val="28"/>
+        </w:rPr>
+        <w:t>] that are nonsensical to the program, you will get messages that were pre-created by us and get the function to run with default values. Because these are functions are called within others, this will still apply (just maybe in a messages window).</w:t>
+      </w:r>
     </w:p>
     <w:sectPr>
       <w:pgSz w:w="12240" w:h="15840"/>

</xml_diff>

<commit_message>
Final Report Changes Part 2
I have created a detailed description as well as a paragraph describing
our project since the presentation. Make sure to look over these and
smooth them out (as I am trying to write quite late at night which will
not lead to my best writing). I have also edited the code explanation
and have added a folder of screenshots (I called them snapshots for some
reason) for use in the detailed description. Feel free to take more
screen shots. I will write up my contribution form in the next part
because that is something you cannot write.
</commit_message>
<xml_diff>
--- a/1-Explanation of how to run code.docx
+++ b/1-Explanation of how to run code.docx
@@ -353,6 +353,28 @@
           <w:sz w:val="28"/>
           <w:szCs w:val="28"/>
         </w:rPr>
+        <w:t>Hover the cursor over the core diagram to see the elemental core that is being represented by the disk visible (when visible).</w:t>
+      </w:r>
+    </w:p>
+    <w:p>
+      <w:pPr>
+        <w:pStyle w:val="ListParagraph"/>
+        <w:numPr>
+          <w:ilvl w:val="0"/>
+          <w:numId w:val="1"/>
+        </w:numPr>
+        <w:rPr>
+          <w:rFonts w:ascii="Garamond" w:hAnsi="Garamond"/>
+          <w:sz w:val="28"/>
+          <w:szCs w:val="28"/>
+        </w:rPr>
+      </w:pPr>
+      <w:r>
+        <w:rPr>
+          <w:rFonts w:ascii="Garamond" w:hAnsi="Garamond"/>
+          <w:sz w:val="28"/>
+          <w:szCs w:val="28"/>
+        </w:rPr>
         <w:t>Close out of this when finished (explanation of the graphics will be included in the description of the project).</w:t>
       </w:r>
     </w:p>
@@ -384,6 +406,46 @@
           <w:szCs w:val="28"/>
         </w:rPr>
         <w:t>within the comments.</w:t>
+      </w:r>
+    </w:p>
+    <w:p>
+      <w:pPr>
+        <w:pStyle w:val="ListParagraph"/>
+        <w:numPr>
+          <w:ilvl w:val="0"/>
+          <w:numId w:val="1"/>
+        </w:numPr>
+        <w:rPr>
+          <w:rFonts w:ascii="Garamond" w:hAnsi="Garamond"/>
+          <w:sz w:val="28"/>
+          <w:szCs w:val="28"/>
+        </w:rPr>
+      </w:pPr>
+      <w:r>
+        <w:rPr>
+          <w:rFonts w:ascii="Garamond" w:hAnsi="Garamond"/>
+          <w:sz w:val="28"/>
+          <w:szCs w:val="28"/>
+        </w:rPr>
+        <w:t xml:space="preserve">Go down to Data Visualizations and look over the variable explanations along with the graphs of the interpolating functions produced from the calls of the </w:t>
+      </w:r>
+      <w:proofErr w:type="spellStart"/>
+      <w:r>
+        <w:rPr>
+          <w:rFonts w:ascii="Garamond" w:hAnsi="Garamond"/>
+          <w:sz w:val="28"/>
+          <w:szCs w:val="28"/>
+        </w:rPr>
+        <w:t>stellarEvolutionSimulator</w:t>
+      </w:r>
+      <w:proofErr w:type="spellEnd"/>
+      <w:r>
+        <w:rPr>
+          <w:rFonts w:ascii="Garamond" w:hAnsi="Garamond"/>
+          <w:sz w:val="28"/>
+          <w:szCs w:val="28"/>
+        </w:rPr>
+        <w:t xml:space="preserve"> that were made.</w:t>
       </w:r>
       <w:bookmarkStart w:id="0" w:name="_GoBack"/>
       <w:bookmarkEnd w:id="0"/>
@@ -485,7 +547,16 @@
           <w:sz w:val="28"/>
           <w:szCs w:val="28"/>
         </w:rPr>
-        <w:t>] that are nonsensical to the program, you will get messages that were pre-created by us and get the function to run with default values. Because these are functions are called within others, this will still apply (just maybe in a messages window).</w:t>
+        <w:t xml:space="preserve">] that are nonsensical to the program, you will get messages that were pre-created by us and get the function to run with default values. </w:t>
+      </w:r>
+      <w:r>
+        <w:rPr>
+          <w:rFonts w:ascii="Garamond" w:hAnsi="Garamond"/>
+          <w:sz w:val="28"/>
+          <w:szCs w:val="28"/>
+        </w:rPr>
+        <w:lastRenderedPageBreak/>
+        <w:t>Because these are functions are called within others, this will still apply (just maybe in a messages window).</w:t>
       </w:r>
     </w:p>
     <w:sectPr>

</xml_diff>